<commit_message>
task 05 half solved
</commit_message>
<xml_diff>
--- a/Softuni/PHPBasicsCourse/PHPFormsHW/TASKS.docx
+++ b/Softuni/PHPBasicsCourse/PHPFormsHW/TASKS.docx
@@ -6,8 +6,6 @@
       <w:pPr>
         <w:pStyle w:val="Heading1"/>
       </w:pPr>
-      <w:bookmarkStart w:id="0" w:name="_GoBack"/>
-      <w:bookmarkEnd w:id="0"/>
       <w:r>
         <w:t xml:space="preserve">Homework: </w:t>
       </w:r>
@@ -467,7 +465,15 @@
         <w:t>submit button</w:t>
       </w:r>
       <w:r>
-        <w:t xml:space="preserve">. In the text field the user must enter </w:t>
+        <w:t xml:space="preserve">. In the text </w:t>
+      </w:r>
+      <w:proofErr w:type="gramStart"/>
+      <w:r>
+        <w:t>field</w:t>
+      </w:r>
+      <w:proofErr w:type="gramEnd"/>
+      <w:r>
+        <w:t xml:space="preserve"> the user must enter </w:t>
       </w:r>
       <w:r>
         <w:rPr>
@@ -2860,7 +2866,16 @@
           <w:b/>
           <w:noProof/>
         </w:rPr>
-        <w:t xml:space="preserve">CVGenerator.php </w:t>
+        <w:tab/>
+      </w:r>
+      <w:bookmarkStart w:id="0" w:name="_GoBack"/>
+      <w:bookmarkEnd w:id="0"/>
+      <w:r>
+        <w:rPr>
+          <w:b/>
+          <w:noProof/>
+        </w:rPr>
+        <w:t xml:space="preserve">.php </w:t>
       </w:r>
       <w:r>
         <w:rPr>
@@ -4743,7 +4758,7 @@
                               <w:sz w:val="18"/>
                               <w:szCs w:val="18"/>
                             </w:rPr>
-                            <w:t>1</w:t>
+                            <w:t>4</w:t>
                           </w:r>
                           <w:r>
                             <w:rPr>
@@ -4864,7 +4879,7 @@
                         <w:sz w:val="18"/>
                         <w:szCs w:val="18"/>
                       </w:rPr>
-                      <w:t>1</w:t>
+                      <w:t>4</w:t>
                     </w:r>
                     <w:r>
                       <w:rPr>
@@ -6226,7 +6241,7 @@
         </mc:Choice>
         <mc:Fallback>
           <w:pict>
-            <v:line w14:anchorId="10D42BC0" id="Straight Connector 1" o:spid="_x0000_s1026" style="position:absolute;flip:y;z-index:251662336;visibility:visible;mso-wrap-style:square;mso-width-percent:0;mso-height-percent:0;mso-wrap-distance-left:9pt;mso-wrap-distance-top:0;mso-wrap-distance-right:9pt;mso-wrap-distance-bottom:0;mso-position-horizontal:absolute;mso-position-horizontal-relative:text;mso-position-vertical:absolute;mso-position-vertical-relative:text;mso-width-percent:0;mso-height-percent:0;mso-width-relative:margin;mso-height-relative:margin" from="-.35pt,11.2pt" to="520.45pt,11.2pt" o:gfxdata="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" strokecolor="#f37123" strokeweight="1pt">
+            <v:line w14:anchorId="1E3442B0" id="Straight Connector 1" o:spid="_x0000_s1026" style="position:absolute;flip:y;z-index:251662336;visibility:visible;mso-wrap-style:square;mso-width-percent:0;mso-height-percent:0;mso-wrap-distance-left:9pt;mso-wrap-distance-top:0;mso-wrap-distance-right:9pt;mso-wrap-distance-bottom:0;mso-position-horizontal:absolute;mso-position-horizontal-relative:text;mso-position-vertical:absolute;mso-position-vertical-relative:text;mso-width-percent:0;mso-height-percent:0;mso-width-relative:margin;mso-height-relative:margin" from="-.35pt,11.2pt" to="520.45pt,11.2pt" o:gfxdata="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" strokecolor="#f37123" strokeweight="1pt">
               <v:stroke endcap="round"/>
             </v:line>
           </w:pict>
@@ -6294,7 +6309,7 @@
                                 <wp:extent cx="1360800" cy="439200"/>
                                 <wp:effectExtent l="0" t="0" r="0" b="0"/>
                                 <wp:docPr id="24" name="Picture 24" title="Software University Foundation - logo">
-                                  <a:hlinkClick xmlns:a="http://schemas.openxmlformats.org/drawingml/2006/main" r:id="rId1"/>
+                                  <a:hlinkClick xmlns:a="http://schemas.openxmlformats.org/drawingml/2006/main" r:id="rId22"/>
                                 </wp:docPr>
                                 <wp:cNvGraphicFramePr>
                                   <a:graphicFrameLocks xmlns:a="http://schemas.openxmlformats.org/drawingml/2006/main"/>
@@ -6378,7 +6393,7 @@
                           <wp:extent cx="1360800" cy="439200"/>
                           <wp:effectExtent l="0" t="0" r="0" b="0"/>
                           <wp:docPr id="24" name="Picture 24" title="Software University Foundation - logo">
-                            <a:hlinkClick xmlns:a="http://schemas.openxmlformats.org/drawingml/2006/main" r:id="rId1"/>
+                            <a:hlinkClick xmlns:a="http://schemas.openxmlformats.org/drawingml/2006/main" r:id="rId22"/>
                           </wp:docPr>
                           <wp:cNvGraphicFramePr>
                             <a:graphicFrameLocks xmlns:a="http://schemas.openxmlformats.org/drawingml/2006/main"/>
@@ -9983,7 +9998,7 @@
 </file>
 
 <file path=customXml/itemProps1.xml><?xml version="1.0" encoding="utf-8"?>
-<ds:datastoreItem xmlns:ds="http://schemas.openxmlformats.org/officeDocument/2006/customXml" ds:itemID="{8C9BFB42-C838-48F6-94D6-BA67140B7725}">
+<ds:datastoreItem xmlns:ds="http://schemas.openxmlformats.org/officeDocument/2006/customXml" ds:itemID="{BFAA5A6A-2760-48E8-919F-AC286B7F6966}">
   <ds:schemaRefs>
     <ds:schemaRef ds:uri="http://schemas.openxmlformats.org/officeDocument/2006/bibliography"/>
   </ds:schemaRefs>

</xml_diff>